<commit_message>
Correct mistake in GuangAn Documentation
</commit_message>
<xml_diff>
--- a/Documentation/GuangAn Documentation.docx
+++ b/Documentation/GuangAn Documentation.docx
@@ -149,7 +149,6 @@
         </w:rPr>
         <w:t>Tuning (</w:t>
       </w:r>
-      <w:proofErr w:type="gramStart"/>
       <w:r>
         <w:rPr>
           <w:rFonts w:ascii="Calibri" w:eastAsia="FangSong" w:hAnsi="Calibri" w:cs="Calibri"/>
@@ -171,7 +170,6 @@
         </w:rPr>
         <w:t>st</w:t>
       </w:r>
-      <w:proofErr w:type="gramEnd"/>
       <w:r>
         <w:rPr>
           <w:rFonts w:ascii="Calibri" w:eastAsia="FangSong" w:hAnsi="Calibri" w:cs="Calibri"/>
@@ -821,15 +819,7 @@
         <w:t>-</w:t>
       </w:r>
       <w:r>
-        <w:t>continuous (</w:t>
-      </w:r>
-      <w:proofErr w:type="gramStart"/>
-      <w:r>
-        <w:t>i.e.</w:t>
-      </w:r>
-      <w:proofErr w:type="gramEnd"/>
-      <w:r>
-        <w:t xml:space="preserve"> ordinal values), its median rank value will be attempted to be taken, but if after several rounds the</w:t>
+        <w:t>continuous (i.e. ordinal values), its median rank value will be attempted to be taken, but if after several rounds the</w:t>
       </w:r>
       <w:r>
         <w:t>re is only one value left in the semi-continuous</w:t>
@@ -941,15 +931,7 @@
         <w:t>continues</w:t>
       </w:r>
       <w:r>
-        <w:t xml:space="preserve"> to create new boundaries using the current boundary and the centre that has just been </w:t>
-      </w:r>
-      <w:proofErr w:type="gramStart"/>
-      <w:r>
-        <w:t>tuned, and</w:t>
-      </w:r>
-      <w:proofErr w:type="gramEnd"/>
-      <w:r>
-        <w:t xml:space="preserve"> repeat the process at the start of the paragraph. If it is within </w:t>
+        <w:t xml:space="preserve"> to create new boundaries using the current boundary and the centre that has just been tuned, and repeat the process at the start of the paragraph. If it is within </w:t>
       </w:r>
       <w:r>
         <w:rPr>
@@ -973,15 +955,7 @@
         <w:t>0.005</w:t>
       </w:r>
       <w:r>
-        <w:t xml:space="preserve">, it is considered a ‘fit’ and this </w:t>
-      </w:r>
-      <w:proofErr w:type="gramStart"/>
-      <w:r>
-        <w:t>particular boundary</w:t>
-      </w:r>
-      <w:proofErr w:type="gramEnd"/>
-      <w:r>
-        <w:t xml:space="preserve"> does not need to be </w:t>
+        <w:t xml:space="preserve">, it is considered a ‘fit’ and this particular boundary does not need to be </w:t>
       </w:r>
       <w:r>
         <w:t>further divide-and-conquered</w:t>
@@ -1007,21 +981,12 @@
       <w:r>
         <w:t xml:space="preserve">At the end of each round, only the new boundaries that were derived from the centre combinations with the top </w:t>
       </w:r>
-      <w:proofErr w:type="gramStart"/>
       <w:r>
         <w:rPr>
           <w:i/>
           <w:iCs/>
         </w:rPr>
-        <w:t>max(</w:t>
-      </w:r>
-      <w:proofErr w:type="gramEnd"/>
-      <w:r>
-        <w:rPr>
-          <w:i/>
-          <w:iCs/>
-        </w:rPr>
-        <w:t>64, 2</w:t>
+        <w:t>max(64, 2</w:t>
       </w:r>
       <w:r>
         <w:rPr>
@@ -1088,15 +1053,7 @@
         <w:t>despite this, this algorithm will still reach into finer values than those of lower generation</w:t>
       </w:r>
       <w:r>
-        <w:t xml:space="preserve"> (</w:t>
-      </w:r>
-      <w:proofErr w:type="gramStart"/>
-      <w:r>
-        <w:t>i.e.</w:t>
-      </w:r>
-      <w:proofErr w:type="gramEnd"/>
-      <w:r>
-        <w:t xml:space="preserve"> </w:t>
+        <w:t xml:space="preserve"> (i.e. </w:t>
       </w:r>
       <w:proofErr w:type="spellStart"/>
       <w:r>
@@ -1122,15 +1079,7 @@
         <w:jc w:val="both"/>
       </w:pPr>
       <w:r>
-        <w:t xml:space="preserve">Note also that values that are trained as exponential values in lower generation algorithms are changed considered by their </w:t>
-      </w:r>
-      <w:proofErr w:type="gramStart"/>
-      <w:r>
-        <w:t>log(</w:t>
-      </w:r>
-      <w:proofErr w:type="gramEnd"/>
-      <w:r>
-        <w:t>10) values, so for a fairer mean-value when tuning.</w:t>
+        <w:t>Note also that values that are trained as exponential values in lower generation algorithms are changed considered by their log(10) values, so for a fairer mean-value when tuning.</w:t>
       </w:r>
     </w:p>
     <w:p>
@@ -1147,14 +1096,7 @@
           <w:i/>
           <w:iCs/>
         </w:rPr>
-        <w:t xml:space="preserve">Users need to specify whether a variable </w:t>
-      </w:r>
-      <w:r>
-        <w:rPr>
-          <w:i/>
-          <w:iCs/>
-        </w:rPr>
-        <w:t xml:space="preserve">needs to undergo transformation </w:t>
+        <w:t xml:space="preserve">Users need to specify whether a variable needs to undergo transformation </w:t>
       </w:r>
       <w:r>
         <w:rPr>
@@ -1169,21 +1111,7 @@
           <w:i/>
           <w:iCs/>
         </w:rPr>
-        <w:t xml:space="preserve"> they have </w:t>
-      </w:r>
-      <w:r>
-        <w:rPr>
-          <w:i/>
-          <w:iCs/>
-        </w:rPr>
-        <w:t>set</w:t>
-      </w:r>
-      <w:r>
-        <w:rPr>
-          <w:i/>
-          <w:iCs/>
-        </w:rPr>
-        <w:t xml:space="preserve"> bounds.</w:t>
+        <w:t xml:space="preserve"> they have set bounds.</w:t>
       </w:r>
     </w:p>
     <w:p>
@@ -1242,15 +1170,7 @@
         <w:t xml:space="preserve"> ‘guidance’ stage</w:t>
       </w:r>
       <w:r>
-        <w:t xml:space="preserve"> has terminated (</w:t>
-      </w:r>
-      <w:proofErr w:type="gramStart"/>
-      <w:r>
-        <w:t>i.e.</w:t>
-      </w:r>
-      <w:proofErr w:type="gramEnd"/>
-      <w:r>
-        <w:t xml:space="preserve"> no new boundaries need to be tested), the boundary containing the maximum observed validation score will undergo a further round (just by itself), to ensure that there is no further maximum within the boundary. If a new maximum is found, then the ‘boundaries containing the maximum’ will be adjusted, and go through the </w:t>
+        <w:t xml:space="preserve"> has terminated (i.e. no new boundaries need to be tested), the boundary containing the maximum observed validation score will undergo a further round (just by itself), to ensure that there is no further maximum within the boundary. If a new maximum is found, then the ‘boundaries containing the maximum’ will be adjusted, and go through the </w:t>
       </w:r>
       <w:r>
         <w:t>‘cruise’</w:t>
@@ -1387,13 +1307,8 @@
               <w:t>divide and conquer</w:t>
             </w:r>
             <w:r>
-              <w:t xml:space="preserve"> </w:t>
-            </w:r>
-            <w:proofErr w:type="gramStart"/>
-            <w:r>
-              <w:t>tuning</w:t>
-            </w:r>
-            <w:proofErr w:type="gramEnd"/>
+              <w:t xml:space="preserve"> tuning</w:t>
+            </w:r>
           </w:p>
           <w:p>
             <w:pPr>
@@ -1532,7 +1447,6 @@
               </w:rPr>
             </w:pPr>
             <w:proofErr w:type="spellStart"/>
-            <w:proofErr w:type="gramStart"/>
             <w:r>
               <w:rPr>
                 <w:rFonts w:ascii="Menlo" w:hAnsi="Menlo" w:cs="Menlo"/>
@@ -1554,19 +1468,7 @@
                 <w:sz w:val="18"/>
                 <w:szCs w:val="18"/>
               </w:rPr>
-              <w:t>(</w:t>
-            </w:r>
-            <w:proofErr w:type="gramEnd"/>
-            <w:r>
-              <w:rPr>
-                <w:rFonts w:ascii="Menlo" w:hAnsi="Menlo" w:cs="Menlo"/>
-                <w:i/>
-                <w:iCs/>
-                <w:color w:val="000000"/>
-                <w:sz w:val="18"/>
-                <w:szCs w:val="18"/>
-              </w:rPr>
-              <w:t>)</w:t>
+              <w:t>()</w:t>
             </w:r>
           </w:p>
         </w:tc>
@@ -1608,17 +1510,7 @@
                 <w:sz w:val="18"/>
                 <w:szCs w:val="18"/>
               </w:rPr>
-              <w:t>read_in_</w:t>
-            </w:r>
-            <w:proofErr w:type="gramStart"/>
-            <w:r>
-              <w:rPr>
-                <w:rFonts w:ascii="Menlo" w:hAnsi="Menlo" w:cs="Menlo"/>
-                <w:color w:val="000000"/>
-                <w:sz w:val="18"/>
-                <w:szCs w:val="18"/>
-              </w:rPr>
-              <w:t>data</w:t>
+              <w:t>read_in_data</w:t>
             </w:r>
             <w:proofErr w:type="spellEnd"/>
             <w:r>
@@ -1631,7 +1523,6 @@
               <w:t>(</w:t>
             </w:r>
             <w:proofErr w:type="spellStart"/>
-            <w:proofErr w:type="gramEnd"/>
             <w:r>
               <w:rPr>
                 <w:rFonts w:ascii="Menlo" w:hAnsi="Menlo" w:cs="Menlo"/>
@@ -1791,12 +1682,10 @@
               <w:t xml:space="preserve"> – </w:t>
             </w:r>
             <w:proofErr w:type="spellStart"/>
-            <w:proofErr w:type="gramStart"/>
             <w:r>
               <w:t>pd.DataFrame</w:t>
             </w:r>
             <w:proofErr w:type="spellEnd"/>
-            <w:proofErr w:type="gramEnd"/>
           </w:p>
           <w:p>
             <w:pPr>
@@ -1816,12 +1705,10 @@
               <w:t xml:space="preserve"> - </w:t>
             </w:r>
             <w:proofErr w:type="spellStart"/>
-            <w:proofErr w:type="gramStart"/>
             <w:r>
               <w:t>pd.DataFrame</w:t>
             </w:r>
             <w:proofErr w:type="spellEnd"/>
-            <w:proofErr w:type="gramEnd"/>
           </w:p>
           <w:p>
             <w:pPr>
@@ -1841,12 +1728,10 @@
               <w:t xml:space="preserve"> - </w:t>
             </w:r>
             <w:proofErr w:type="spellStart"/>
-            <w:proofErr w:type="gramStart"/>
             <w:r>
               <w:t>pd.DataFrame</w:t>
             </w:r>
             <w:proofErr w:type="spellEnd"/>
-            <w:proofErr w:type="gramEnd"/>
           </w:p>
         </w:tc>
       </w:tr>
@@ -1874,37 +1759,17 @@
                 <w:sz w:val="18"/>
                 <w:szCs w:val="18"/>
               </w:rPr>
-              <w:t>read_in_</w:t>
-            </w:r>
-            <w:proofErr w:type="gramStart"/>
-            <w:r>
-              <w:rPr>
-                <w:rFonts w:ascii="Menlo" w:hAnsi="Menlo" w:cs="Menlo"/>
-                <w:color w:val="000000"/>
-                <w:sz w:val="18"/>
-                <w:szCs w:val="18"/>
-              </w:rPr>
-              <w:t>model</w:t>
-            </w:r>
-            <w:proofErr w:type="spellEnd"/>
-            <w:r>
-              <w:rPr>
-                <w:rFonts w:ascii="Menlo" w:hAnsi="Menlo" w:cs="Menlo"/>
-                <w:color w:val="000000"/>
-                <w:sz w:val="18"/>
-                <w:szCs w:val="18"/>
-              </w:rPr>
-              <w:t>(</w:t>
-            </w:r>
-            <w:proofErr w:type="gramEnd"/>
-            <w:r>
-              <w:rPr>
-                <w:rFonts w:ascii="Menlo" w:hAnsi="Menlo" w:cs="Menlo"/>
-                <w:color w:val="000000"/>
-                <w:sz w:val="18"/>
-                <w:szCs w:val="18"/>
-              </w:rPr>
-              <w:t>model, type)</w:t>
+              <w:t>read_in_model</w:t>
+            </w:r>
+            <w:proofErr w:type="spellEnd"/>
+            <w:r>
+              <w:rPr>
+                <w:rFonts w:ascii="Menlo" w:hAnsi="Menlo" w:cs="Menlo"/>
+                <w:color w:val="000000"/>
+                <w:sz w:val="18"/>
+                <w:szCs w:val="18"/>
+              </w:rPr>
+              <w:t>(model, type)</w:t>
             </w:r>
           </w:p>
           <w:p>
@@ -1978,15 +1843,7 @@
               <w:t>class</w:t>
             </w:r>
             <w:r>
-              <w:t xml:space="preserve"> that </w:t>
-            </w:r>
-            <w:proofErr w:type="gramStart"/>
-            <w:r>
-              <w:t>allows .fit</w:t>
-            </w:r>
-            <w:proofErr w:type="gramEnd"/>
-            <w:r>
-              <w:t xml:space="preserve">() and .predict() </w:t>
+              <w:t xml:space="preserve"> that allows .fit() and .predict() </w:t>
             </w:r>
           </w:p>
           <w:p>
@@ -2123,12 +1980,10 @@
               <w:t xml:space="preserve"> of </w:t>
             </w:r>
             <w:proofErr w:type="spellStart"/>
-            <w:proofErr w:type="gramStart"/>
             <w:r>
               <w:t>str:list</w:t>
             </w:r>
             <w:proofErr w:type="spellEnd"/>
-            <w:proofErr w:type="gramEnd"/>
             <w:r>
               <w:t>/</w:t>
             </w:r>
@@ -2228,15 +2083,7 @@
               <w:spacing w:line="360" w:lineRule="auto"/>
             </w:pPr>
             <w:r>
-              <w:t>Reads in values for non-tuneable hyperparameters (</w:t>
-            </w:r>
-            <w:proofErr w:type="gramStart"/>
-            <w:r>
-              <w:t>i.e.</w:t>
-            </w:r>
-            <w:proofErr w:type="gramEnd"/>
-            <w:r>
-              <w:t xml:space="preserve"> doesn’t need to clog up the tuning output csv)</w:t>
+              <w:t>Reads in values for non-tuneable hyperparameters (i.e. doesn’t need to clog up the tuning output csv)</w:t>
             </w:r>
           </w:p>
           <w:p>
@@ -2385,62 +2232,19 @@
             </w:r>
             <w:proofErr w:type="spellStart"/>
             <w:r>
-              <w:t>str:</w:t>
-            </w:r>
-            <w:r>
-              <w:t>str</w:t>
-            </w:r>
-            <w:proofErr w:type="spellEnd"/>
-            <w:r>
-              <w:t xml:space="preserve"> – </w:t>
-            </w:r>
-            <w:r>
-              <w:t xml:space="preserve">key </w:t>
-            </w:r>
-            <w:r>
-              <w:t xml:space="preserve">str is hyperparameter name (strictly as </w:t>
-            </w:r>
-            <w:r>
-              <w:t>defined</w:t>
-            </w:r>
-            <w:r>
-              <w:t xml:space="preserve"> in model class), and</w:t>
-            </w:r>
-            <w:r>
-              <w:t xml:space="preserve"> value</w:t>
-            </w:r>
-            <w:r>
-              <w:t xml:space="preserve"> </w:t>
-            </w:r>
-            <w:r>
-              <w:t>str</w:t>
-            </w:r>
-            <w:r>
-              <w:t xml:space="preserve"> </w:t>
-            </w:r>
-            <w:r>
-              <w:t xml:space="preserve">is type of </w:t>
-            </w:r>
-            <w:proofErr w:type="gramStart"/>
-            <w:r>
-              <w:t>transform</w:t>
-            </w:r>
-            <w:proofErr w:type="gramEnd"/>
-          </w:p>
-          <w:p>
-            <w:pPr>
-              <w:spacing w:line="360" w:lineRule="auto"/>
-            </w:pPr>
-            <w:r>
-              <w:t>*</w:t>
-            </w:r>
-            <w:proofErr w:type="gramStart"/>
-            <w:r>
-              <w:t>currently</w:t>
-            </w:r>
-            <w:proofErr w:type="gramEnd"/>
-            <w:r>
-              <w:t xml:space="preserve"> only support ‘10^’ which represents log10 transformation</w:t>
+              <w:t>str:str</w:t>
+            </w:r>
+            <w:proofErr w:type="spellEnd"/>
+            <w:r>
+              <w:t xml:space="preserve"> – key str is hyperparameter name (strictly as defined in model class), and value str is type of transform</w:t>
+            </w:r>
+          </w:p>
+          <w:p>
+            <w:pPr>
+              <w:spacing w:line="360" w:lineRule="auto"/>
+            </w:pPr>
+            <w:r>
+              <w:t>*currently only support ‘10^’ which represents log10 transformation</w:t>
             </w:r>
           </w:p>
           <w:p>
@@ -2474,16 +2278,7 @@
                 <w:sz w:val="18"/>
                 <w:szCs w:val="18"/>
               </w:rPr>
-              <w:t>read_in_</w:t>
-            </w:r>
-            <w:r>
-              <w:rPr>
-                <w:rFonts w:ascii="Menlo" w:hAnsi="Menlo" w:cs="Menlo"/>
-                <w:color w:val="000000"/>
-                <w:sz w:val="18"/>
-                <w:szCs w:val="18"/>
-              </w:rPr>
-              <w:t>categorical</w:t>
+              <w:t>read_in_categorical</w:t>
             </w:r>
             <w:proofErr w:type="spellEnd"/>
             <w:r>
@@ -2503,16 +2298,7 @@
                 <w:sz w:val="18"/>
                 <w:szCs w:val="18"/>
               </w:rPr>
-              <w:t>categorical</w:t>
-            </w:r>
-            <w:r>
-              <w:rPr>
-                <w:rFonts w:ascii="Menlo" w:hAnsi="Menlo" w:cs="Menlo"/>
-                <w:color w:val="000000"/>
-                <w:sz w:val="18"/>
-                <w:szCs w:val="18"/>
-              </w:rPr>
-              <w:t>_update</w:t>
+              <w:t>categorical_update</w:t>
             </w:r>
             <w:proofErr w:type="spellEnd"/>
             <w:r>
@@ -2535,13 +2321,8 @@
               <w:spacing w:line="360" w:lineRule="auto"/>
             </w:pPr>
             <w:r>
-              <w:t xml:space="preserve">Specifies which tuneable hyperparameter values should be considered categorical during </w:t>
-            </w:r>
-            <w:proofErr w:type="gramStart"/>
-            <w:r>
-              <w:t>tuning</w:t>
-            </w:r>
-            <w:proofErr w:type="gramEnd"/>
+              <w:t>Specifies which tuneable hyperparameter values should be considered categorical during tuning</w:t>
+            </w:r>
           </w:p>
           <w:p>
             <w:pPr>
@@ -2562,44 +2343,20 @@
             </w:pPr>
             <w:proofErr w:type="spellStart"/>
             <w:r>
-              <w:t>categorical</w:t>
-            </w:r>
-            <w:r>
-              <w:t>_update</w:t>
-            </w:r>
-            <w:proofErr w:type="spellEnd"/>
-            <w:r>
-              <w:t xml:space="preserve"> – </w:t>
-            </w:r>
-            <w:proofErr w:type="spellStart"/>
-            <w:r>
-              <w:t>dict</w:t>
-            </w:r>
-            <w:proofErr w:type="spellEnd"/>
-            <w:r>
-              <w:t xml:space="preserve"> of </w:t>
-            </w:r>
-            <w:proofErr w:type="spellStart"/>
-            <w:proofErr w:type="gramStart"/>
-            <w:r>
-              <w:t>str:</w:t>
-            </w:r>
-            <w:r>
-              <w:t>bool</w:t>
-            </w:r>
-            <w:proofErr w:type="spellEnd"/>
-            <w:proofErr w:type="gramEnd"/>
-            <w:r>
-              <w:t xml:space="preserve"> – st</w:t>
-            </w:r>
-            <w:r>
-              <w:t>r</w:t>
-            </w:r>
-            <w:r>
-              <w:t xml:space="preserve"> is hyperparameter name (strictly as defined in model class), and </w:t>
-            </w:r>
-            <w:r>
-              <w:t>bool indicates whether a hyperparameter should be considered categorical</w:t>
+              <w:t>categorical_update</w:t>
+            </w:r>
+            <w:proofErr w:type="spellEnd"/>
+            <w:r>
+              <w:t xml:space="preserve"> –</w:t>
+            </w:r>
+            <w:r>
+              <w:t xml:space="preserve"> list of strs - </w:t>
+            </w:r>
+            <w:r>
+              <w:t>str is hyperparameter name (strictly as defined in model class</w:t>
+            </w:r>
+            <w:r>
+              <w:t>)</w:t>
             </w:r>
           </w:p>
           <w:p>
@@ -2676,13 +2433,8 @@
               <w:spacing w:line="360" w:lineRule="auto"/>
             </w:pPr>
             <w:r>
-              <w:t xml:space="preserve">Reads in feature combinations for </w:t>
-            </w:r>
-            <w:proofErr w:type="gramStart"/>
-            <w:r>
-              <w:t>tuning</w:t>
-            </w:r>
-            <w:proofErr w:type="gramEnd"/>
+              <w:t>Reads in feature combinations for tuning</w:t>
+            </w:r>
           </w:p>
           <w:p>
             <w:pPr>
@@ -2703,7 +2455,6 @@
             </w:pPr>
             <w:proofErr w:type="spellStart"/>
             <w:r>
-              <w:lastRenderedPageBreak/>
               <w:t>ningxiang_output</w:t>
             </w:r>
             <w:proofErr w:type="spellEnd"/>
@@ -2719,12 +2470,10 @@
               <w:t xml:space="preserve"> of </w:t>
             </w:r>
             <w:proofErr w:type="spellStart"/>
-            <w:proofErr w:type="gramStart"/>
             <w:r>
               <w:t>tuple:float</w:t>
             </w:r>
             <w:proofErr w:type="spellEnd"/>
-            <w:proofErr w:type="gramEnd"/>
           </w:p>
         </w:tc>
       </w:tr>
@@ -2752,42 +2501,42 @@
                 <w:sz w:val="18"/>
                 <w:szCs w:val="18"/>
               </w:rPr>
+              <w:t>set_tuning_result_saving_address</w:t>
+            </w:r>
+            <w:proofErr w:type="spellEnd"/>
+            <w:r>
+              <w:rPr>
+                <w:rFonts w:ascii="Menlo" w:hAnsi="Menlo" w:cs="Menlo"/>
+                <w:color w:val="000000"/>
+                <w:sz w:val="18"/>
+                <w:szCs w:val="18"/>
+              </w:rPr>
+              <w:t>(address)</w:t>
+            </w:r>
+          </w:p>
+          <w:p>
+            <w:pPr>
+              <w:shd w:val="clear" w:color="auto" w:fill="FFFFFF"/>
+              <w:spacing w:line="360" w:lineRule="auto"/>
+              <w:rPr>
+                <w:rFonts w:ascii="Menlo" w:hAnsi="Menlo" w:cs="Menlo"/>
+                <w:color w:val="000000"/>
+                <w:sz w:val="18"/>
+                <w:szCs w:val="18"/>
+              </w:rPr>
+            </w:pPr>
+          </w:p>
+        </w:tc>
+        <w:tc>
+          <w:tcPr>
+            <w:tcW w:w="4626" w:type="dxa"/>
+          </w:tcPr>
+          <w:p>
+            <w:pPr>
+              <w:spacing w:line="360" w:lineRule="auto"/>
+            </w:pPr>
+            <w:r>
               <w:lastRenderedPageBreak/>
-              <w:t>set_tuning_result_saving_address</w:t>
-            </w:r>
-            <w:proofErr w:type="spellEnd"/>
-            <w:r>
-              <w:rPr>
-                <w:rFonts w:ascii="Menlo" w:hAnsi="Menlo" w:cs="Menlo"/>
-                <w:color w:val="000000"/>
-                <w:sz w:val="18"/>
-                <w:szCs w:val="18"/>
-              </w:rPr>
-              <w:t>(address)</w:t>
-            </w:r>
-          </w:p>
-          <w:p>
-            <w:pPr>
-              <w:shd w:val="clear" w:color="auto" w:fill="FFFFFF"/>
-              <w:spacing w:line="360" w:lineRule="auto"/>
-              <w:rPr>
-                <w:rFonts w:ascii="Menlo" w:hAnsi="Menlo" w:cs="Menlo"/>
-                <w:color w:val="000000"/>
-                <w:sz w:val="18"/>
-                <w:szCs w:val="18"/>
-              </w:rPr>
-            </w:pPr>
-          </w:p>
-        </w:tc>
-        <w:tc>
-          <w:tcPr>
-            <w:tcW w:w="4626" w:type="dxa"/>
-          </w:tcPr>
-          <w:p>
-            <w:pPr>
-              <w:spacing w:line="360" w:lineRule="auto"/>
-            </w:pPr>
-            <w:r>
               <w:t xml:space="preserve">Set saving address for tuning output </w:t>
             </w:r>
             <w:r>
@@ -2877,6 +2626,7 @@
                 <w:sz w:val="18"/>
                 <w:szCs w:val="18"/>
               </w:rPr>
+              <w:lastRenderedPageBreak/>
               <w:t>set_best_model_saving_address</w:t>
             </w:r>
             <w:proofErr w:type="spellEnd"/>
@@ -2912,13 +2662,8 @@
               <w:spacing w:line="360" w:lineRule="auto"/>
             </w:pPr>
             <w:r>
-              <w:t xml:space="preserve">Set best model saving </w:t>
-            </w:r>
-            <w:proofErr w:type="gramStart"/>
-            <w:r>
-              <w:t>address</w:t>
-            </w:r>
-            <w:proofErr w:type="gramEnd"/>
+              <w:t>Set best model saving address</w:t>
+            </w:r>
           </w:p>
           <w:p>
             <w:pPr>
@@ -2956,27 +2701,13 @@
               <w:rPr>
                 <w:color w:val="FF0000"/>
               </w:rPr>
-              <w:t xml:space="preserve"> include </w:t>
-            </w:r>
-            <w:proofErr w:type="gramStart"/>
+              <w:t xml:space="preserve"> include ‘.</w:t>
+            </w:r>
             <w:r>
               <w:rPr>
                 <w:color w:val="FF0000"/>
               </w:rPr>
-              <w:t>‘.</w:t>
-            </w:r>
-            <w:r>
-              <w:rPr>
-                <w:color w:val="FF0000"/>
-              </w:rPr>
-              <w:t>pickle</w:t>
-            </w:r>
-            <w:proofErr w:type="gramEnd"/>
-            <w:r>
-              <w:rPr>
-                <w:color w:val="FF0000"/>
-              </w:rPr>
-              <w:t>’</w:t>
+              <w:t>pickle’</w:t>
             </w:r>
           </w:p>
         </w:tc>
@@ -2997,25 +2728,14 @@
                 <w:szCs w:val="18"/>
               </w:rPr>
             </w:pPr>
-            <w:proofErr w:type="gramStart"/>
-            <w:r>
-              <w:rPr>
-                <w:rFonts w:ascii="Menlo" w:hAnsi="Menlo" w:cs="Menlo"/>
-                <w:color w:val="000000"/>
-                <w:sz w:val="18"/>
-                <w:szCs w:val="18"/>
-              </w:rPr>
-              <w:t>tune(</w:t>
-            </w:r>
-            <w:proofErr w:type="gramEnd"/>
-            <w:r>
-              <w:rPr>
-                <w:rFonts w:ascii="Menlo" w:hAnsi="Menlo" w:cs="Menlo"/>
-                <w:color w:val="000000"/>
-                <w:sz w:val="18"/>
-                <w:szCs w:val="18"/>
-              </w:rPr>
-              <w:t>)</w:t>
+            <w:r>
+              <w:rPr>
+                <w:rFonts w:ascii="Menlo" w:hAnsi="Menlo" w:cs="Menlo"/>
+                <w:color w:val="000000"/>
+                <w:sz w:val="18"/>
+                <w:szCs w:val="18"/>
+              </w:rPr>
+              <w:t>tune()</w:t>
             </w:r>
           </w:p>
         </w:tc>
@@ -3089,29 +2809,16 @@
               <w:t>dictionary</w:t>
             </w:r>
             <w:r>
-              <w:t xml:space="preserve"> </w:t>
-            </w:r>
-            <w:proofErr w:type="gramStart"/>
-            <w:r>
-              <w:t>from .pickle</w:t>
-            </w:r>
-            <w:proofErr w:type="gramEnd"/>
-            <w:r>
-              <w:t xml:space="preserve"> consisting of tuning result.</w:t>
-            </w:r>
-          </w:p>
-          <w:p>
-            <w:pPr>
-              <w:spacing w:line="360" w:lineRule="auto"/>
-            </w:pPr>
-            <w:r>
-              <w:t xml:space="preserve">Automatically populates result array and checked array if csv columns match parameter </w:t>
-            </w:r>
-            <w:proofErr w:type="gramStart"/>
-            <w:r>
-              <w:t>choices</w:t>
-            </w:r>
-            <w:proofErr w:type="gramEnd"/>
+              <w:t xml:space="preserve"> from .pickle consisting of tuning result.</w:t>
+            </w:r>
+          </w:p>
+          <w:p>
+            <w:pPr>
+              <w:spacing w:line="360" w:lineRule="auto"/>
+            </w:pPr>
+            <w:r>
+              <w:t>Automatically populates result array and checked array if csv columns match parameter choices</w:t>
+            </w:r>
           </w:p>
           <w:p>
             <w:pPr>
@@ -3126,38 +2833,22 @@
                 <w:i/>
                 <w:iCs/>
               </w:rPr>
-              <w:t>*</w:t>
-            </w:r>
-            <w:proofErr w:type="gramStart"/>
+              <w:t xml:space="preserve">*even though users are reading in a pickled dictionary, the original method name was still retained in line with original </w:t>
+            </w:r>
+            <w:proofErr w:type="spellStart"/>
             <w:r>
               <w:rPr>
                 <w:i/>
                 <w:iCs/>
               </w:rPr>
-              <w:t>even</w:t>
-            </w:r>
-            <w:proofErr w:type="gramEnd"/>
+              <w:t>JiaXing</w:t>
+            </w:r>
+            <w:proofErr w:type="spellEnd"/>
             <w:r>
               <w:rPr>
                 <w:i/>
                 <w:iCs/>
               </w:rPr>
-              <w:t xml:space="preserve"> though users are reading in a pickled dictionary, the original method name was still retained in line with original </w:t>
-            </w:r>
-            <w:proofErr w:type="spellStart"/>
-            <w:r>
-              <w:rPr>
-                <w:i/>
-                <w:iCs/>
-              </w:rPr>
-              <w:t>JiaXing</w:t>
-            </w:r>
-            <w:proofErr w:type="spellEnd"/>
-            <w:r>
-              <w:rPr>
-                <w:i/>
-                <w:iCs/>
-              </w:rPr>
               <w:t xml:space="preserve"> methods.</w:t>
             </w:r>
           </w:p>
@@ -3179,15 +2870,7 @@
               <w:spacing w:line="360" w:lineRule="auto"/>
             </w:pPr>
             <w:r>
-              <w:t xml:space="preserve">address – str – include </w:t>
-            </w:r>
-            <w:proofErr w:type="gramStart"/>
-            <w:r>
-              <w:t>‘.pickle</w:t>
-            </w:r>
-            <w:proofErr w:type="gramEnd"/>
-            <w:r>
-              <w:t>’</w:t>
+              <w:t>address – str – include ‘.pickle’</w:t>
             </w:r>
           </w:p>
         </w:tc>
@@ -3216,37 +2899,17 @@
                 <w:sz w:val="18"/>
                 <w:szCs w:val="18"/>
               </w:rPr>
-              <w:t>view_best_combo_and_</w:t>
-            </w:r>
-            <w:proofErr w:type="gramStart"/>
-            <w:r>
-              <w:rPr>
-                <w:rFonts w:ascii="Menlo" w:hAnsi="Menlo" w:cs="Menlo"/>
-                <w:color w:val="000000"/>
-                <w:sz w:val="18"/>
-                <w:szCs w:val="18"/>
-              </w:rPr>
-              <w:t>score</w:t>
-            </w:r>
-            <w:proofErr w:type="spellEnd"/>
-            <w:r>
-              <w:rPr>
-                <w:rFonts w:ascii="Menlo" w:hAnsi="Menlo" w:cs="Menlo"/>
-                <w:color w:val="000000"/>
-                <w:sz w:val="18"/>
-                <w:szCs w:val="18"/>
-              </w:rPr>
-              <w:t>(</w:t>
-            </w:r>
-            <w:proofErr w:type="gramEnd"/>
-            <w:r>
-              <w:rPr>
-                <w:rFonts w:ascii="Menlo" w:hAnsi="Menlo" w:cs="Menlo"/>
-                <w:color w:val="000000"/>
-                <w:sz w:val="18"/>
-                <w:szCs w:val="18"/>
-              </w:rPr>
-              <w:t>)</w:t>
+              <w:t>view_best_combo_and_score</w:t>
+            </w:r>
+            <w:proofErr w:type="spellEnd"/>
+            <w:r>
+              <w:rPr>
+                <w:rFonts w:ascii="Menlo" w:hAnsi="Menlo" w:cs="Menlo"/>
+                <w:color w:val="000000"/>
+                <w:sz w:val="18"/>
+                <w:szCs w:val="18"/>
+              </w:rPr>
+              <w:t>()</w:t>
             </w:r>
           </w:p>
           <w:p>
@@ -3768,12 +3431,10 @@
               <w:t xml:space="preserve"> of </w:t>
             </w:r>
             <w:proofErr w:type="spellStart"/>
-            <w:proofErr w:type="gramStart"/>
             <w:r>
               <w:t>str:list</w:t>
             </w:r>
             <w:proofErr w:type="spellEnd"/>
-            <w:proofErr w:type="gramEnd"/>
             <w:r>
               <w:t>/</w:t>
             </w:r>
@@ -3905,12 +3566,10 @@
               <w:spacing w:line="360" w:lineRule="auto"/>
             </w:pPr>
             <w:proofErr w:type="spellStart"/>
-            <w:proofErr w:type="gramStart"/>
             <w:r>
               <w:t>str:bool</w:t>
             </w:r>
             <w:proofErr w:type="spellEnd"/>
-            <w:proofErr w:type="gramEnd"/>
             <w:r>
               <w:t xml:space="preserve"> – str is hyperparameter name (strictly as defined in model class), and bool indicates whether a hyperparameter should be considered categorical</w:t>
             </w:r>
@@ -4093,20 +3752,9 @@
                 <w:sz w:val="18"/>
                 <w:szCs w:val="18"/>
               </w:rPr>
-              <w:t>best_model_saving_</w:t>
-            </w:r>
-            <w:proofErr w:type="gramStart"/>
-            <w:r>
-              <w:rPr>
-                <w:rFonts w:ascii="Menlo" w:hAnsi="Menlo" w:cs="Menlo"/>
-                <w:color w:val="000000"/>
-                <w:sz w:val="18"/>
-                <w:szCs w:val="18"/>
-              </w:rPr>
-              <w:t>address</w:t>
-            </w:r>
-            <w:proofErr w:type="spellEnd"/>
-            <w:proofErr w:type="gramEnd"/>
+              <w:t>best_model_saving_address</w:t>
+            </w:r>
+            <w:proofErr w:type="spellEnd"/>
           </w:p>
           <w:p>
             <w:pPr>
@@ -5490,7 +5138,7 @@
       <w:pPr>
         <w:spacing w:line="360" w:lineRule="auto"/>
         <w:rPr>
-          <w:rFonts w:ascii="Menlo" w:hAnsi="Menlo" w:cs="Menlo" w:hint="eastAsia"/>
+          <w:rFonts w:ascii="Menlo" w:hAnsi="Menlo" w:cs="Menlo"/>
           <w:b/>
           <w:bCs/>
           <w:sz w:val="18"/>

</xml_diff>